<commit_message>
ajouté commentaire code et schéma fonctionnel
</commit_message>
<xml_diff>
--- a/Livrable/Fiche technique Module 1 schéma BEST GUILLAUME.docx
+++ b/Livrable/Fiche technique Module 1 schéma BEST GUILLAUME.docx
@@ -7,12 +7,76 @@
         <w:pStyle w:val="Citationintense"/>
       </w:pPr>
       <w:r>
-        <w:t>Fiche technique</w:t>
-      </w:r>
-      <w:bookmarkStart w:id="0" w:name="_GoBack"/>
-      <w:bookmarkEnd w:id="0"/>
-      <w:r>
-        <w:t xml:space="preserve"> Module 1 schéma</w:t>
+        <w:rPr>
+          <w:noProof/>
+        </w:rPr>
+        <w:drawing>
+          <wp:anchor distT="0" distB="0" distL="114300" distR="114300" simplePos="0" relativeHeight="251668480" behindDoc="1" locked="0" layoutInCell="1" allowOverlap="1">
+            <wp:simplePos x="0" y="0"/>
+            <wp:positionH relativeFrom="column">
+              <wp:posOffset>338455</wp:posOffset>
+            </wp:positionH>
+            <wp:positionV relativeFrom="paragraph">
+              <wp:posOffset>871855</wp:posOffset>
+            </wp:positionV>
+            <wp:extent cx="5760720" cy="2362200"/>
+            <wp:effectExtent l="0" t="0" r="0" b="0"/>
+            <wp:wrapTight wrapText="bothSides">
+              <wp:wrapPolygon edited="0">
+                <wp:start x="0" y="0"/>
+                <wp:lineTo x="0" y="21426"/>
+                <wp:lineTo x="21500" y="21426"/>
+                <wp:lineTo x="21500" y="0"/>
+                <wp:lineTo x="0" y="0"/>
+              </wp:wrapPolygon>
+            </wp:wrapTight>
+            <wp:docPr id="6" name="Image 6"/>
+            <wp:cNvGraphicFramePr>
+              <a:graphicFrameLocks xmlns:a="http://schemas.openxmlformats.org/drawingml/2006/main" noChangeAspect="1"/>
+            </wp:cNvGraphicFramePr>
+            <a:graphic xmlns:a="http://schemas.openxmlformats.org/drawingml/2006/main">
+              <a:graphicData uri="http://schemas.openxmlformats.org/drawingml/2006/picture">
+                <pic:pic xmlns:pic="http://schemas.openxmlformats.org/drawingml/2006/picture">
+                  <pic:nvPicPr>
+                    <pic:cNvPr id="0" name="Picture 1"/>
+                    <pic:cNvPicPr>
+                      <a:picLocks noChangeAspect="1" noChangeArrowheads="1"/>
+                    </pic:cNvPicPr>
+                  </pic:nvPicPr>
+                  <pic:blipFill>
+                    <a:blip r:embed="rId4" cstate="print">
+                      <a:extLst>
+                        <a:ext uri="{28A0092B-C50C-407E-A947-70E740481C1C}">
+                          <a14:useLocalDpi xmlns:a14="http://schemas.microsoft.com/office/drawing/2010/main" val="0"/>
+                        </a:ext>
+                      </a:extLst>
+                    </a:blip>
+                    <a:srcRect/>
+                    <a:stretch>
+                      <a:fillRect/>
+                    </a:stretch>
+                  </pic:blipFill>
+                  <pic:spPr bwMode="auto">
+                    <a:xfrm>
+                      <a:off x="0" y="0"/>
+                      <a:ext cx="5760720" cy="2362200"/>
+                    </a:xfrm>
+                    <a:prstGeom prst="rect">
+                      <a:avLst/>
+                    </a:prstGeom>
+                    <a:noFill/>
+                    <a:ln>
+                      <a:noFill/>
+                    </a:ln>
+                  </pic:spPr>
+                </pic:pic>
+              </a:graphicData>
+            </a:graphic>
+          </wp:anchor>
+        </w:drawing>
+      </w:r>
+      <w:r>
+        <w:t>Fiche technique Module 1 schéma</w:t>
       </w:r>
     </w:p>
     <w:p>
@@ -63,7 +127,7 @@
                     <pic:cNvPicPr/>
                   </pic:nvPicPr>
                   <pic:blipFill>
-                    <a:blip r:embed="rId4">
+                    <a:blip r:embed="rId5">
                       <a:extLst>
                         <a:ext uri="{28A0092B-C50C-407E-A947-70E740481C1C}">
                           <a14:useLocalDpi xmlns:a14="http://schemas.microsoft.com/office/drawing/2010/main" val="0"/>
@@ -286,6 +350,7 @@
         <w:rPr>
           <w:noProof/>
         </w:rPr>
+        <w:lastRenderedPageBreak/>
         <mc:AlternateContent>
           <mc:Choice Requires="wps">
             <w:drawing>
@@ -527,7 +592,7 @@
                             </pic:cNvPicPr>
                           </pic:nvPicPr>
                           <pic:blipFill>
-                            <a:blip r:embed="rId5">
+                            <a:blip r:embed="rId6">
                               <a:extLst>
                                 <a:ext uri="{28A0092B-C50C-407E-A947-70E740481C1C}">
                                   <a14:useLocalDpi xmlns:a14="http://schemas.microsoft.com/office/drawing/2010/main" val="0"/>
@@ -642,7 +707,7 @@
                     <o:lock v:ext="edit" aspectratio="t"/>
                   </v:shapetype>
                   <v:shape id="Image 10" o:spid="_x0000_s1028" type="#_x0000_t75" style="position:absolute;width:57607;height:31286;visibility:visible;mso-wrap-style:square" o:gfxdata="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">
-                    <v:imagedata r:id="rId6" o:title=""/>
+                    <v:imagedata r:id="rId7" o:title=""/>
                   </v:shape>
                   <v:line id="Connecteur droit 1" o:spid="_x0000_s1029" style="position:absolute;flip:x y;visibility:visible;mso-wrap-style:square" from="21183,3581" to="21225,19287" o:connectortype="straight" o:gfxdata="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" strokecolor="black [3200]" strokeweight=".5pt">
                     <v:stroke joinstyle="miter"/>
@@ -678,6 +743,556 @@
     <w:p>
       <w:r>
         <w:t xml:space="preserve">Schéma avec chaque caractéristique de ces composants liés à l’Arduino.  </w:t>
+      </w:r>
+    </w:p>
+    <w:p>
+      <w:pPr>
+        <w:jc w:val="both"/>
+        <w:rPr>
+          <w:b/>
+          <w:sz w:val="40"/>
+          <w:u w:val="single"/>
+        </w:rPr>
+      </w:pPr>
+    </w:p>
+    <w:p>
+      <w:pPr>
+        <w:jc w:val="both"/>
+        <w:rPr>
+          <w:b/>
+          <w:sz w:val="40"/>
+          <w:u w:val="single"/>
+        </w:rPr>
+      </w:pPr>
+    </w:p>
+    <w:p>
+      <w:pPr>
+        <w:jc w:val="both"/>
+        <w:rPr>
+          <w:b/>
+          <w:sz w:val="40"/>
+          <w:u w:val="single"/>
+        </w:rPr>
+      </w:pPr>
+    </w:p>
+    <w:p>
+      <w:pPr>
+        <w:jc w:val="both"/>
+        <w:rPr>
+          <w:b/>
+          <w:sz w:val="40"/>
+          <w:u w:val="single"/>
+        </w:rPr>
+      </w:pPr>
+    </w:p>
+    <w:p>
+      <w:pPr>
+        <w:jc w:val="both"/>
+        <w:rPr>
+          <w:b/>
+          <w:sz w:val="40"/>
+          <w:u w:val="single"/>
+        </w:rPr>
+      </w:pPr>
+    </w:p>
+    <w:p>
+      <w:pPr>
+        <w:jc w:val="both"/>
+        <w:rPr>
+          <w:b/>
+          <w:sz w:val="40"/>
+          <w:u w:val="single"/>
+        </w:rPr>
+      </w:pPr>
+      <w:bookmarkStart w:id="0" w:name="_GoBack"/>
+      <w:bookmarkEnd w:id="0"/>
+      <w:r>
+        <w:rPr>
+          <w:b/>
+          <w:sz w:val="40"/>
+          <w:u w:val="single"/>
+        </w:rPr>
+        <w:lastRenderedPageBreak/>
+        <w:t xml:space="preserve">Commentaire programme C </w:t>
+      </w:r>
+      <w:r>
+        <w:rPr>
+          <w:b/>
+          <w:sz w:val="40"/>
+          <w:u w:val="single"/>
+        </w:rPr>
+        <w:t>A</w:t>
+      </w:r>
+      <w:r>
+        <w:rPr>
+          <w:b/>
+          <w:sz w:val="40"/>
+          <w:u w:val="single"/>
+        </w:rPr>
+        <w:t>rduino</w:t>
+      </w:r>
+      <w:r>
+        <w:rPr>
+          <w:b/>
+          <w:sz w:val="40"/>
+          <w:u w:val="single"/>
+        </w:rPr>
+        <w:t> :</w:t>
+      </w:r>
+    </w:p>
+    <w:p>
+      <w:pPr>
+        <w:jc w:val="both"/>
+        <w:rPr>
+          <w:sz w:val="28"/>
+        </w:rPr>
+      </w:pPr>
+    </w:p>
+    <w:p>
+      <w:pPr>
+        <w:jc w:val="both"/>
+        <w:rPr>
+          <w:sz w:val="28"/>
+        </w:rPr>
+      </w:pPr>
+      <w:r>
+        <w:rPr>
+          <w:noProof/>
+          <w:sz w:val="28"/>
+        </w:rPr>
+        <w:drawing>
+          <wp:inline distT="0" distB="0" distL="0" distR="0" wp14:anchorId="2472E04E" wp14:editId="6613D199">
+            <wp:extent cx="3200400" cy="2158409"/>
+            <wp:effectExtent l="0" t="0" r="0" b="0"/>
+            <wp:docPr id="7" name="Image 7"/>
+            <wp:cNvGraphicFramePr>
+              <a:graphicFrameLocks xmlns:a="http://schemas.openxmlformats.org/drawingml/2006/main" noChangeAspect="1"/>
+            </wp:cNvGraphicFramePr>
+            <a:graphic xmlns:a="http://schemas.openxmlformats.org/drawingml/2006/main">
+              <a:graphicData uri="http://schemas.openxmlformats.org/drawingml/2006/picture">
+                <pic:pic xmlns:pic="http://schemas.openxmlformats.org/drawingml/2006/picture">
+                  <pic:nvPicPr>
+                    <pic:cNvPr id="0" name="Picture 1"/>
+                    <pic:cNvPicPr>
+                      <a:picLocks noChangeAspect="1" noChangeArrowheads="1"/>
+                    </pic:cNvPicPr>
+                  </pic:nvPicPr>
+                  <pic:blipFill>
+                    <a:blip r:embed="rId8">
+                      <a:extLst>
+                        <a:ext uri="{28A0092B-C50C-407E-A947-70E740481C1C}">
+                          <a14:useLocalDpi xmlns:a14="http://schemas.microsoft.com/office/drawing/2010/main" val="0"/>
+                        </a:ext>
+                      </a:extLst>
+                    </a:blip>
+                    <a:srcRect/>
+                    <a:stretch>
+                      <a:fillRect/>
+                    </a:stretch>
+                  </pic:blipFill>
+                  <pic:spPr bwMode="auto">
+                    <a:xfrm>
+                      <a:off x="0" y="0"/>
+                      <a:ext cx="3213158" cy="2167013"/>
+                    </a:xfrm>
+                    <a:prstGeom prst="rect">
+                      <a:avLst/>
+                    </a:prstGeom>
+                    <a:noFill/>
+                    <a:ln>
+                      <a:noFill/>
+                    </a:ln>
+                  </pic:spPr>
+                </pic:pic>
+              </a:graphicData>
+            </a:graphic>
+          </wp:inline>
+        </w:drawing>
+      </w:r>
+    </w:p>
+    <w:p>
+      <w:pPr>
+        <w:jc w:val="both"/>
+        <w:rPr>
+          <w:sz w:val="28"/>
+        </w:rPr>
+      </w:pPr>
+    </w:p>
+    <w:p>
+      <w:pPr>
+        <w:jc w:val="both"/>
+        <w:rPr>
+          <w:sz w:val="28"/>
+        </w:rPr>
+      </w:pPr>
+      <w:r>
+        <w:rPr>
+          <w:sz w:val="28"/>
+        </w:rPr>
+        <w:t xml:space="preserve">Les macros « SEUIL » et « SECS » définissent respectivement le seuil de valeur pouvant être considérée comme un battement, et le nombre de seconde avant que le « while » ne se réinitialise. </w:t>
+      </w:r>
+    </w:p>
+    <w:p>
+      <w:pPr>
+        <w:jc w:val="both"/>
+        <w:rPr>
+          <w:sz w:val="28"/>
+        </w:rPr>
+      </w:pPr>
+    </w:p>
+    <w:p>
+      <w:pPr>
+        <w:jc w:val="both"/>
+        <w:rPr>
+          <w:sz w:val="28"/>
+        </w:rPr>
+      </w:pPr>
+    </w:p>
+    <w:p>
+      <w:pPr>
+        <w:jc w:val="both"/>
+        <w:rPr>
+          <w:sz w:val="28"/>
+        </w:rPr>
+      </w:pPr>
+      <w:r>
+        <w:rPr>
+          <w:sz w:val="28"/>
+        </w:rPr>
+        <w:t>La variable « tps » permet de garder la durée en milliseconde écoulée depuis la dernière réinitialisation de « Loop ».</w:t>
+      </w:r>
+    </w:p>
+    <w:p>
+      <w:pPr>
+        <w:jc w:val="both"/>
+        <w:rPr>
+          <w:sz w:val="28"/>
+        </w:rPr>
+      </w:pPr>
+      <w:r>
+        <w:rPr>
+          <w:sz w:val="28"/>
+        </w:rPr>
+        <w:t>« </w:t>
+      </w:r>
+      <w:proofErr w:type="gramStart"/>
+      <w:r>
+        <w:rPr>
+          <w:sz w:val="28"/>
+        </w:rPr>
+        <w:t>ti</w:t>
+      </w:r>
+      <w:proofErr w:type="gramEnd"/>
+      <w:r>
+        <w:rPr>
+          <w:sz w:val="28"/>
+        </w:rPr>
+        <w:t> » compte le nombre de réinitialisations de « Loop » et permet de calculer « tps »</w:t>
+      </w:r>
+    </w:p>
+    <w:p>
+      <w:pPr>
+        <w:jc w:val="both"/>
+        <w:rPr>
+          <w:sz w:val="28"/>
+        </w:rPr>
+      </w:pPr>
+    </w:p>
+    <w:p>
+      <w:pPr>
+        <w:jc w:val="both"/>
+        <w:rPr>
+          <w:sz w:val="28"/>
+        </w:rPr>
+      </w:pPr>
+      <w:r>
+        <w:rPr>
+          <w:sz w:val="28"/>
+        </w:rPr>
+        <w:t>« </w:t>
+      </w:r>
+      <w:proofErr w:type="gramStart"/>
+      <w:r>
+        <w:rPr>
+          <w:sz w:val="28"/>
+        </w:rPr>
+        <w:t>prev</w:t>
+      </w:r>
+      <w:proofErr w:type="gramEnd"/>
+      <w:r>
+        <w:rPr>
+          <w:sz w:val="28"/>
+        </w:rPr>
+        <w:t xml:space="preserve"> » est la valeur du dernier « analogread » et </w:t>
+      </w:r>
+      <w:proofErr w:type="spellStart"/>
+      <w:r>
+        <w:rPr>
+          <w:sz w:val="28"/>
+        </w:rPr>
+        <w:t>et</w:t>
+      </w:r>
+      <w:proofErr w:type="spellEnd"/>
+      <w:r>
+        <w:rPr>
+          <w:sz w:val="28"/>
+        </w:rPr>
+        <w:t xml:space="preserve"> permet d’éviter de compter 1 battement pour chaque « analogread » dépassant le « SEUIL ».</w:t>
+      </w:r>
+    </w:p>
+    <w:p>
+      <w:pPr>
+        <w:jc w:val="both"/>
+        <w:rPr>
+          <w:sz w:val="28"/>
+        </w:rPr>
+      </w:pPr>
+    </w:p>
+    <w:p>
+      <w:pPr>
+        <w:jc w:val="both"/>
+        <w:rPr>
+          <w:sz w:val="28"/>
+        </w:rPr>
+      </w:pPr>
+      <w:r>
+        <w:rPr>
+          <w:sz w:val="28"/>
+        </w:rPr>
+        <w:t>Enfin, « </w:t>
+      </w:r>
+      <w:proofErr w:type="spellStart"/>
+      <w:r>
+        <w:rPr>
+          <w:sz w:val="28"/>
+        </w:rPr>
+        <w:t>beatone</w:t>
+      </w:r>
+      <w:proofErr w:type="spellEnd"/>
+      <w:r>
+        <w:rPr>
+          <w:sz w:val="28"/>
+        </w:rPr>
+        <w:t> » et « </w:t>
+      </w:r>
+      <w:proofErr w:type="spellStart"/>
+      <w:r>
+        <w:rPr>
+          <w:sz w:val="28"/>
+        </w:rPr>
+        <w:t>beatwo</w:t>
+      </w:r>
+      <w:proofErr w:type="spellEnd"/>
+      <w:r>
+        <w:rPr>
+          <w:sz w:val="28"/>
+        </w:rPr>
+        <w:t> » sont respectivement les dates de détections de l’avant dernier, et du dernier battement, et permettent de calculer leur différence, puis le BPM.</w:t>
+      </w:r>
+    </w:p>
+    <w:p>
+      <w:pPr>
+        <w:jc w:val="both"/>
+        <w:rPr>
+          <w:sz w:val="28"/>
+        </w:rPr>
+      </w:pPr>
+      <w:r>
+        <w:rPr>
+          <w:noProof/>
+          <w:sz w:val="28"/>
+        </w:rPr>
+        <w:lastRenderedPageBreak/>
+        <w:drawing>
+          <wp:inline distT="0" distB="0" distL="0" distR="0" wp14:anchorId="215CBC71" wp14:editId="7DB5F711">
+            <wp:extent cx="6124279" cy="8291862"/>
+            <wp:effectExtent l="0" t="0" r="0" b="0"/>
+            <wp:docPr id="13" name="Image 13"/>
+            <wp:cNvGraphicFramePr>
+              <a:graphicFrameLocks xmlns:a="http://schemas.openxmlformats.org/drawingml/2006/main" noChangeAspect="1"/>
+            </wp:cNvGraphicFramePr>
+            <a:graphic xmlns:a="http://schemas.openxmlformats.org/drawingml/2006/main">
+              <a:graphicData uri="http://schemas.openxmlformats.org/drawingml/2006/picture">
+                <pic:pic xmlns:pic="http://schemas.openxmlformats.org/drawingml/2006/picture">
+                  <pic:nvPicPr>
+                    <pic:cNvPr id="0" name="Picture 3"/>
+                    <pic:cNvPicPr>
+                      <a:picLocks noChangeAspect="1" noChangeArrowheads="1"/>
+                    </pic:cNvPicPr>
+                  </pic:nvPicPr>
+                  <pic:blipFill>
+                    <a:blip r:embed="rId9">
+                      <a:extLst>
+                        <a:ext uri="{28A0092B-C50C-407E-A947-70E740481C1C}">
+                          <a14:useLocalDpi xmlns:a14="http://schemas.microsoft.com/office/drawing/2010/main" val="0"/>
+                        </a:ext>
+                      </a:extLst>
+                    </a:blip>
+                    <a:srcRect/>
+                    <a:stretch>
+                      <a:fillRect/>
+                    </a:stretch>
+                  </pic:blipFill>
+                  <pic:spPr bwMode="auto">
+                    <a:xfrm>
+                      <a:off x="0" y="0"/>
+                      <a:ext cx="6144854" cy="8319719"/>
+                    </a:xfrm>
+                    <a:prstGeom prst="rect">
+                      <a:avLst/>
+                    </a:prstGeom>
+                    <a:noFill/>
+                    <a:ln>
+                      <a:noFill/>
+                    </a:ln>
+                  </pic:spPr>
+                </pic:pic>
+              </a:graphicData>
+            </a:graphic>
+          </wp:inline>
+        </w:drawing>
+      </w:r>
+    </w:p>
+    <w:p>
+      <w:pPr>
+        <w:jc w:val="both"/>
+        <w:rPr>
+          <w:sz w:val="28"/>
+        </w:rPr>
+      </w:pPr>
+    </w:p>
+    <w:p>
+      <w:pPr>
+        <w:jc w:val="both"/>
+        <w:rPr>
+          <w:sz w:val="28"/>
+        </w:rPr>
+      </w:pPr>
+    </w:p>
+    <w:p>
+      <w:pPr>
+        <w:jc w:val="both"/>
+        <w:rPr>
+          <w:sz w:val="28"/>
+        </w:rPr>
+      </w:pPr>
+    </w:p>
+    <w:p>
+      <w:pPr>
+        <w:jc w:val="both"/>
+        <w:rPr>
+          <w:sz w:val="28"/>
+        </w:rPr>
+      </w:pPr>
+      <w:r>
+        <w:rPr>
+          <w:sz w:val="28"/>
+        </w:rPr>
+        <w:t>La ligne de condition</w:t>
+      </w:r>
+    </w:p>
+    <w:p>
+      <w:pPr>
+        <w:jc w:val="both"/>
+        <w:rPr>
+          <w:sz w:val="28"/>
+        </w:rPr>
+      </w:pPr>
+      <w:r>
+        <w:rPr>
+          <w:noProof/>
+          <w:sz w:val="28"/>
+        </w:rPr>
+        <w:drawing>
+          <wp:inline distT="0" distB="0" distL="0" distR="0" wp14:anchorId="48D433F9" wp14:editId="0FDAA769">
+            <wp:extent cx="4079240" cy="209550"/>
+            <wp:effectExtent l="0" t="0" r="0" b="0"/>
+            <wp:docPr id="14" name="Image 14"/>
+            <wp:cNvGraphicFramePr>
+              <a:graphicFrameLocks xmlns:a="http://schemas.openxmlformats.org/drawingml/2006/main" noChangeAspect="1"/>
+            </wp:cNvGraphicFramePr>
+            <a:graphic xmlns:a="http://schemas.openxmlformats.org/drawingml/2006/main">
+              <a:graphicData uri="http://schemas.openxmlformats.org/drawingml/2006/picture">
+                <pic:pic xmlns:pic="http://schemas.openxmlformats.org/drawingml/2006/picture">
+                  <pic:nvPicPr>
+                    <pic:cNvPr id="0" name="Picture 4"/>
+                    <pic:cNvPicPr>
+                      <a:picLocks noChangeAspect="1" noChangeArrowheads="1"/>
+                    </pic:cNvPicPr>
+                  </pic:nvPicPr>
+                  <pic:blipFill>
+                    <a:blip r:embed="rId10">
+                      <a:extLst>
+                        <a:ext uri="{28A0092B-C50C-407E-A947-70E740481C1C}">
+                          <a14:useLocalDpi xmlns:a14="http://schemas.microsoft.com/office/drawing/2010/main" val="0"/>
+                        </a:ext>
+                      </a:extLst>
+                    </a:blip>
+                    <a:srcRect/>
+                    <a:stretch>
+                      <a:fillRect/>
+                    </a:stretch>
+                  </pic:blipFill>
+                  <pic:spPr bwMode="auto">
+                    <a:xfrm>
+                      <a:off x="0" y="0"/>
+                      <a:ext cx="4079240" cy="209550"/>
+                    </a:xfrm>
+                    <a:prstGeom prst="rect">
+                      <a:avLst/>
+                    </a:prstGeom>
+                    <a:noFill/>
+                    <a:ln>
+                      <a:noFill/>
+                    </a:ln>
+                  </pic:spPr>
+                </pic:pic>
+              </a:graphicData>
+            </a:graphic>
+          </wp:inline>
+        </w:drawing>
+      </w:r>
+    </w:p>
+    <w:p>
+      <w:pPr>
+        <w:jc w:val="both"/>
+        <w:rPr>
+          <w:sz w:val="28"/>
+        </w:rPr>
+      </w:pPr>
+      <w:r>
+        <w:rPr>
+          <w:sz w:val="28"/>
+        </w:rPr>
+        <w:t>On note le « &amp;&amp;tps</w:t>
+      </w:r>
+      <w:proofErr w:type="gramStart"/>
+      <w:r>
+        <w:rPr>
+          <w:sz w:val="28"/>
+        </w:rPr>
+        <w:t> !=</w:t>
+      </w:r>
+      <w:proofErr w:type="gramEnd"/>
+      <w:r>
+        <w:rPr>
+          <w:sz w:val="28"/>
+        </w:rPr>
+        <w:t xml:space="preserve"> 0 » à la fin de la ligne.  Lors de la détection du premier battement, il n’existe pas d’autre battement auquel le comparer pour obtenir un BPM, résultant </w:t>
+      </w:r>
+      <w:proofErr w:type="gramStart"/>
+      <w:r>
+        <w:rPr>
+          <w:sz w:val="28"/>
+        </w:rPr>
+        <w:t>en  des</w:t>
+      </w:r>
+      <w:proofErr w:type="gramEnd"/>
+      <w:r>
+        <w:rPr>
+          <w:sz w:val="28"/>
+        </w:rPr>
+        <w:t xml:space="preserve"> valeurs aberrantes, il est donc nécessaire d’attendre le deuxième battement pour afficher le BPM.</w:t>
       </w:r>
     </w:p>
     <w:p/>

</xml_diff>